<commit_message>
css 4 - responsive
</commit_message>
<xml_diff>
--- a/CSS_training_04_responsive.docx
+++ b/CSS_training_04_responsive.docx
@@ -729,6 +729,54 @@
       <w:bookmarkStart w:id="0" w:name="_GoBack"/>
       <w:bookmarkEnd w:id="0"/>
     </w:p>
+    <w:p>
+      <w:pPr>
+        <w:pStyle w:val="IntenseQuote"/>
+      </w:pPr>
+      <w:r>
+        <w:t>Readibility</w:t>
+      </w:r>
+    </w:p>
+    <w:p>
+      <w:r>
+        <w:t>If a line is too narrow: with only a few word per line, it’</w:t>
+      </w:r>
+      <w:r>
+        <w:t xml:space="preserve">s awkward to read across multiple lines. </w:t>
+      </w:r>
+      <w:r>
+        <w:t>Making hard to parse the sentences.</w:t>
+      </w:r>
+    </w:p>
+    <w:p>
+      <w:pPr>
+        <w:ind w:firstLine="708"/>
+      </w:pPr>
+      <w:r>
+        <w:t>3-4 word/line – about 25 characters per line</w:t>
+      </w:r>
+    </w:p>
+    <w:p>
+      <w:r>
+        <w:t xml:space="preserve">If a line of text is too long, readers get lost when trying to </w:t>
+      </w:r>
+      <w:r>
+        <w:t>find the next line over and over again.</w:t>
+      </w:r>
+    </w:p>
+    <w:p>
+      <w:r>
+        <w:t>Ideal measure = length of line, 45-90 cpl depends on the font, if it’s in print, if it’s projected, or computer screen.</w:t>
+      </w:r>
+    </w:p>
+    <w:p>
+      <w:r>
+        <w:t>Web – about 65 chars; select the line height and breakpoints after.</w:t>
+      </w:r>
+    </w:p>
+    <w:p/>
+    <w:p/>
+    <w:p/>
     <w:p/>
     <w:p/>
     <w:sectPr>

</xml_diff>